<commit_message>
*Class02Details & Installing React
Intsalling react command
</commit_message>
<xml_diff>
--- a/Class02/Class02Details.docx
+++ b/Class02/Class02Details.docx
@@ -561,13 +561,56 @@
       </w:r>
       <w:proofErr w:type="spellEnd"/>
       <w:r>
-        <w:t>, use for installing different packages</w:t>
+        <w:t xml:space="preserve">, use for installing different packages. </w:t>
+      </w:r>
+    </w:p>
+    <w:p>
+      <w:pPr>
+        <w:pStyle w:val="ListParagraph"/>
+        <w:numPr>
+          <w:ilvl w:val="0"/>
+          <w:numId w:val="3"/>
+        </w:numPr>
+      </w:pPr>
+      <w:r>
+        <w:t xml:space="preserve">Install react app command: </w:t>
+      </w:r>
+    </w:p>
+    <w:p>
+      <w:pPr>
+        <w:pStyle w:val="ListParagraph"/>
+        <w:numPr>
+          <w:ilvl w:val="0"/>
+          <w:numId w:val="8"/>
+        </w:numPr>
+      </w:pPr>
+      <w:proofErr w:type="spellStart"/>
+      <w:r>
+        <w:t>npm</w:t>
+      </w:r>
+      <w:proofErr w:type="spellEnd"/>
+      <w:r>
+        <w:t xml:space="preserve"> install -g create-react-app</w:t>
+      </w:r>
+    </w:p>
+    <w:p>
+      <w:pPr>
+        <w:pStyle w:val="ListParagraph"/>
+        <w:numPr>
+          <w:ilvl w:val="0"/>
+          <w:numId w:val="8"/>
+        </w:numPr>
+      </w:pPr>
+      <w:r>
+        <w:t xml:space="preserve">create-react-app </w:t>
+      </w:r>
+      <w:proofErr w:type="spellStart"/>
+      <w:r>
+        <w:t>projectname</w:t>
       </w:r>
       <w:bookmarkStart w:id="0" w:name="_GoBack"/>
       <w:bookmarkEnd w:id="0"/>
-      <w:r>
-        <w:t xml:space="preserve">. </w:t>
-      </w:r>
+      <w:proofErr w:type="spellEnd"/>
     </w:p>
     <w:sectPr>
       <w:pgSz w:w="12240" w:h="15840"/>
@@ -582,6 +625,92 @@
 <file path=word/numbering.xml><?xml version="1.0" encoding="utf-8"?>
 <w:numbering xmlns:wpc="http://schemas.microsoft.com/office/word/2010/wordprocessingCanvas" xmlns:cx="http://schemas.microsoft.com/office/drawing/2014/chartex" xmlns:cx1="http://schemas.microsoft.com/office/drawing/2015/9/8/chartex" xmlns:mc="http://schemas.openxmlformats.org/markup-compatibility/2006" xmlns:o="urn:schemas-microsoft-com:office:office" xmlns:r="http://schemas.openxmlformats.org/officeDocument/2006/relationships" xmlns:m="http://schemas.openxmlformats.org/officeDocument/2006/math" xmlns:v="urn:schemas-microsoft-com:vml" xmlns:wp14="http://schemas.microsoft.com/office/word/2010/wordprocessingDrawing" xmlns:wp="http://schemas.openxmlformats.org/drawingml/2006/wordprocessingDrawing" xmlns:w10="urn:schemas-microsoft-com:office:word" xmlns:w="http://schemas.openxmlformats.org/wordprocessingml/2006/main" xmlns:w14="http://schemas.microsoft.com/office/word/2010/wordml" xmlns:w15="http://schemas.microsoft.com/office/word/2012/wordml" xmlns:w16se="http://schemas.microsoft.com/office/word/2015/wordml/symex" xmlns:wpg="http://schemas.microsoft.com/office/word/2010/wordprocessingGroup" xmlns:wpi="http://schemas.microsoft.com/office/word/2010/wordprocessingInk" xmlns:wne="http://schemas.microsoft.com/office/word/2006/wordml" xmlns:wps="http://schemas.microsoft.com/office/word/2010/wordprocessingShape" mc:Ignorable="w14 w15 w16se wp14">
   <w:abstractNum w:abstractNumId="0" w15:restartNumberingAfterBreak="0">
+    <w:nsid w:val="00155942"/>
+    <w:multiLevelType w:val="hybridMultilevel"/>
+    <w:tmpl w:val="104EC440"/>
+    <w:lvl w:ilvl="0" w:tplc="0409001B">
+      <w:start w:val="1"/>
+      <w:numFmt w:val="lowerRoman"/>
+      <w:lvlText w:val="%1."/>
+      <w:lvlJc w:val="right"/>
+      <w:pPr>
+        <w:ind w:left="1440" w:hanging="360"/>
+      </w:pPr>
+    </w:lvl>
+    <w:lvl w:ilvl="1" w:tplc="04090019" w:tentative="1">
+      <w:start w:val="1"/>
+      <w:numFmt w:val="lowerLetter"/>
+      <w:lvlText w:val="%2."/>
+      <w:lvlJc w:val="left"/>
+      <w:pPr>
+        <w:ind w:left="2160" w:hanging="360"/>
+      </w:pPr>
+    </w:lvl>
+    <w:lvl w:ilvl="2" w:tplc="0409001B" w:tentative="1">
+      <w:start w:val="1"/>
+      <w:numFmt w:val="lowerRoman"/>
+      <w:lvlText w:val="%3."/>
+      <w:lvlJc w:val="right"/>
+      <w:pPr>
+        <w:ind w:left="2880" w:hanging="180"/>
+      </w:pPr>
+    </w:lvl>
+    <w:lvl w:ilvl="3" w:tplc="0409000F" w:tentative="1">
+      <w:start w:val="1"/>
+      <w:numFmt w:val="decimal"/>
+      <w:lvlText w:val="%4."/>
+      <w:lvlJc w:val="left"/>
+      <w:pPr>
+        <w:ind w:left="3600" w:hanging="360"/>
+      </w:pPr>
+    </w:lvl>
+    <w:lvl w:ilvl="4" w:tplc="04090019" w:tentative="1">
+      <w:start w:val="1"/>
+      <w:numFmt w:val="lowerLetter"/>
+      <w:lvlText w:val="%5."/>
+      <w:lvlJc w:val="left"/>
+      <w:pPr>
+        <w:ind w:left="4320" w:hanging="360"/>
+      </w:pPr>
+    </w:lvl>
+    <w:lvl w:ilvl="5" w:tplc="0409001B" w:tentative="1">
+      <w:start w:val="1"/>
+      <w:numFmt w:val="lowerRoman"/>
+      <w:lvlText w:val="%6."/>
+      <w:lvlJc w:val="right"/>
+      <w:pPr>
+        <w:ind w:left="5040" w:hanging="180"/>
+      </w:pPr>
+    </w:lvl>
+    <w:lvl w:ilvl="6" w:tplc="0409000F" w:tentative="1">
+      <w:start w:val="1"/>
+      <w:numFmt w:val="decimal"/>
+      <w:lvlText w:val="%7."/>
+      <w:lvlJc w:val="left"/>
+      <w:pPr>
+        <w:ind w:left="5760" w:hanging="360"/>
+      </w:pPr>
+    </w:lvl>
+    <w:lvl w:ilvl="7" w:tplc="04090019" w:tentative="1">
+      <w:start w:val="1"/>
+      <w:numFmt w:val="lowerLetter"/>
+      <w:lvlText w:val="%8."/>
+      <w:lvlJc w:val="left"/>
+      <w:pPr>
+        <w:ind w:left="6480" w:hanging="360"/>
+      </w:pPr>
+    </w:lvl>
+    <w:lvl w:ilvl="8" w:tplc="0409001B" w:tentative="1">
+      <w:start w:val="1"/>
+      <w:numFmt w:val="lowerRoman"/>
+      <w:lvlText w:val="%9."/>
+      <w:lvlJc w:val="right"/>
+      <w:pPr>
+        <w:ind w:left="7200" w:hanging="180"/>
+      </w:pPr>
+    </w:lvl>
+  </w:abstractNum>
+  <w:abstractNum w:abstractNumId="1" w15:restartNumberingAfterBreak="0">
     <w:nsid w:val="22457125"/>
     <w:multiLevelType w:val="hybridMultilevel"/>
     <w:tmpl w:val="D1EA93D4"/>
@@ -694,7 +823,7 @@
       </w:rPr>
     </w:lvl>
   </w:abstractNum>
-  <w:abstractNum w:abstractNumId="1" w15:restartNumberingAfterBreak="0">
+  <w:abstractNum w:abstractNumId="2" w15:restartNumberingAfterBreak="0">
     <w:nsid w:val="4AC81A5D"/>
     <w:multiLevelType w:val="hybridMultilevel"/>
     <w:tmpl w:val="CE648712"/>
@@ -783,7 +912,7 @@
       </w:pPr>
     </w:lvl>
   </w:abstractNum>
-  <w:abstractNum w:abstractNumId="2" w15:restartNumberingAfterBreak="0">
+  <w:abstractNum w:abstractNumId="3" w15:restartNumberingAfterBreak="0">
     <w:nsid w:val="4C5F1DC6"/>
     <w:multiLevelType w:val="hybridMultilevel"/>
     <w:tmpl w:val="4F447B64"/>
@@ -872,7 +1001,7 @@
       </w:pPr>
     </w:lvl>
   </w:abstractNum>
-  <w:abstractNum w:abstractNumId="3" w15:restartNumberingAfterBreak="0">
+  <w:abstractNum w:abstractNumId="4" w15:restartNumberingAfterBreak="0">
     <w:nsid w:val="51FB4525"/>
     <w:multiLevelType w:val="hybridMultilevel"/>
     <w:tmpl w:val="BCB6082A"/>
@@ -985,7 +1114,7 @@
       </w:rPr>
     </w:lvl>
   </w:abstractNum>
-  <w:abstractNum w:abstractNumId="4" w15:restartNumberingAfterBreak="0">
+  <w:abstractNum w:abstractNumId="5" w15:restartNumberingAfterBreak="0">
     <w:nsid w:val="55527615"/>
     <w:multiLevelType w:val="hybridMultilevel"/>
     <w:tmpl w:val="B8041F58"/>
@@ -1098,7 +1227,7 @@
       </w:rPr>
     </w:lvl>
   </w:abstractNum>
-  <w:abstractNum w:abstractNumId="5" w15:restartNumberingAfterBreak="0">
+  <w:abstractNum w:abstractNumId="6" w15:restartNumberingAfterBreak="0">
     <w:nsid w:val="6F862DF8"/>
     <w:multiLevelType w:val="hybridMultilevel"/>
     <w:tmpl w:val="F9F0EE80"/>
@@ -1187,7 +1316,7 @@
       </w:pPr>
     </w:lvl>
   </w:abstractNum>
-  <w:abstractNum w:abstractNumId="6" w15:restartNumberingAfterBreak="0">
+  <w:abstractNum w:abstractNumId="7" w15:restartNumberingAfterBreak="0">
     <w:nsid w:val="73460ADE"/>
     <w:multiLevelType w:val="hybridMultilevel"/>
     <w:tmpl w:val="2FE0EC50"/>
@@ -1301,25 +1430,28 @@
     </w:lvl>
   </w:abstractNum>
   <w:num w:numId="1">
+    <w:abstractNumId w:val="6"/>
+  </w:num>
+  <w:num w:numId="2">
+    <w:abstractNumId w:val="2"/>
+  </w:num>
+  <w:num w:numId="3">
+    <w:abstractNumId w:val="3"/>
+  </w:num>
+  <w:num w:numId="4">
+    <w:abstractNumId w:val="7"/>
+  </w:num>
+  <w:num w:numId="5">
+    <w:abstractNumId w:val="1"/>
+  </w:num>
+  <w:num w:numId="6">
+    <w:abstractNumId w:val="4"/>
+  </w:num>
+  <w:num w:numId="7">
     <w:abstractNumId w:val="5"/>
   </w:num>
-  <w:num w:numId="2">
-    <w:abstractNumId w:val="1"/>
-  </w:num>
-  <w:num w:numId="3">
-    <w:abstractNumId w:val="2"/>
-  </w:num>
-  <w:num w:numId="4">
-    <w:abstractNumId w:val="6"/>
-  </w:num>
-  <w:num w:numId="5">
+  <w:num w:numId="8">
     <w:abstractNumId w:val="0"/>
-  </w:num>
-  <w:num w:numId="6">
-    <w:abstractNumId w:val="3"/>
-  </w:num>
-  <w:num w:numId="7">
-    <w:abstractNumId w:val="4"/>
   </w:num>
 </w:numbering>
 </file>

</xml_diff>

<commit_message>
*Class02Details added & Hosting web in surge
webdevbootcampclass02.surge.sh
web domain
</commit_message>
<xml_diff>
--- a/Class02/Class02Details.docx
+++ b/Class02/Class02Details.docx
@@ -682,6 +682,31 @@
       <w:proofErr w:type="spellEnd"/>
       <w:r>
         <w:t>: having all working files</w:t>
+      </w:r>
+    </w:p>
+    <w:p>
+      <w:pPr>
+        <w:pStyle w:val="ListParagraph"/>
+        <w:numPr>
+          <w:ilvl w:val="0"/>
+          <w:numId w:val="3"/>
+        </w:numPr>
+      </w:pPr>
+      <w:r>
+        <w:t>surge ./build</w:t>
+      </w:r>
+    </w:p>
+    <w:p>
+      <w:pPr>
+        <w:pStyle w:val="ListParagraph"/>
+        <w:numPr>
+          <w:ilvl w:val="0"/>
+          <w:numId w:val="3"/>
+        </w:numPr>
+      </w:pPr>
+      <w:r>
+        <w:lastRenderedPageBreak/>
+        <w:t>webdevbootcampclass02.surge.sh</w:t>
       </w:r>
       <w:bookmarkStart w:id="0" w:name="_GoBack"/>
       <w:bookmarkEnd w:id="0"/>

</xml_diff>